<commit_message>
revise 2 to coauthors
</commit_message>
<xml_diff>
--- a/revision2/Robinson_grazing_coverletter_revised.docx
+++ b/revision2/Robinson_grazing_coverletter_revised.docx
@@ -220,28 +220,442 @@
         <w:rPr>
           <w:rFonts w:ascii="Times New Roman" w:hAnsi="Times New Roman" w:cs="Times New Roman"/>
           <w:sz w:val="22"/>
-        </w:rPr>
-      </w:pPr>
+          <w:highlight w:val="yellow"/>
+        </w:rPr>
+      </w:pPr>
+    </w:p>
+    <w:p>
+      <w:pPr>
+        <w:spacing w:line="276" w:lineRule="auto"/>
+        <w:rPr>
+          <w:rFonts w:ascii="Times New Roman" w:hAnsi="Times New Roman" w:cs="Times New Roman"/>
+          <w:sz w:val="22"/>
+          <w:highlight w:val="yellow"/>
+        </w:rPr>
+      </w:pPr>
+    </w:p>
+    <w:p>
+      <w:pPr>
+        <w:spacing w:line="276" w:lineRule="auto"/>
+        <w:rPr>
+          <w:rFonts w:ascii="Times New Roman" w:hAnsi="Times New Roman" w:cs="Times New Roman"/>
+          <w:sz w:val="22"/>
+        </w:rPr>
+      </w:pPr>
+      <w:r>
+        <w:rPr>
+          <w:rFonts w:ascii="Times New Roman" w:hAnsi="Times New Roman" w:cs="Times New Roman"/>
+          <w:sz w:val="22"/>
+          <w:highlight w:val="yellow"/>
+        </w:rPr>
+        <w:t>16</w:t>
+      </w:r>
+      <w:r>
+        <w:rPr>
+          <w:rFonts w:ascii="Times New Roman" w:hAnsi="Times New Roman" w:cs="Times New Roman"/>
+          <w:sz w:val="22"/>
+          <w:vertAlign w:val="superscript"/>
+        </w:rPr>
+        <w:t>th</w:t>
+      </w:r>
+      <w:r>
+        <w:rPr>
+          <w:rFonts w:ascii="Times New Roman" w:hAnsi="Times New Roman" w:cs="Times New Roman"/>
+          <w:sz w:val="22"/>
+        </w:rPr>
+        <w:t xml:space="preserve"> </w:t>
+      </w:r>
+      <w:r>
+        <w:rPr>
+          <w:rFonts w:ascii="Times New Roman" w:hAnsi="Times New Roman" w:cs="Times New Roman"/>
+          <w:sz w:val="22"/>
+        </w:rPr>
+        <w:t xml:space="preserve">August </w:t>
+      </w:r>
+      <w:r>
+        <w:rPr>
+          <w:rFonts w:ascii="Times New Roman" w:hAnsi="Times New Roman" w:cs="Times New Roman"/>
+          <w:sz w:val="22"/>
+        </w:rPr>
+        <w:t>201</w:t>
+      </w:r>
+      <w:r>
+        <w:rPr>
+          <w:rFonts w:ascii="Times New Roman" w:hAnsi="Times New Roman" w:cs="Times New Roman"/>
+          <w:sz w:val="22"/>
+        </w:rPr>
+        <w:t>9</w:t>
+      </w:r>
+    </w:p>
+    <w:p>
+      <w:pPr>
+        <w:spacing w:line="276" w:lineRule="auto"/>
+        <w:rPr>
+          <w:rFonts w:ascii="Times New Roman" w:hAnsi="Times New Roman" w:cs="Times New Roman"/>
+          <w:sz w:val="22"/>
+        </w:rPr>
+      </w:pPr>
+    </w:p>
+    <w:p>
+      <w:pPr>
+        <w:spacing w:line="276" w:lineRule="auto"/>
+        <w:rPr>
+          <w:rFonts w:ascii="Times New Roman" w:hAnsi="Times New Roman" w:cs="Times New Roman"/>
+          <w:sz w:val="22"/>
+        </w:rPr>
+      </w:pPr>
+      <w:r>
+        <w:rPr>
+          <w:rFonts w:ascii="Times New Roman" w:hAnsi="Times New Roman" w:cs="Times New Roman"/>
+          <w:sz w:val="22"/>
+        </w:rPr>
+        <w:t xml:space="preserve">Dear </w:t>
+      </w:r>
+      <w:r>
+        <w:rPr>
+          <w:rFonts w:ascii="Times New Roman" w:hAnsi="Times New Roman" w:cs="Times New Roman"/>
+          <w:sz w:val="22"/>
+        </w:rPr>
+        <w:t>Professor</w:t>
+      </w:r>
+      <w:r>
+        <w:rPr>
+          <w:rFonts w:ascii="Times New Roman" w:hAnsi="Times New Roman" w:cs="Times New Roman"/>
+          <w:sz w:val="22"/>
+        </w:rPr>
+        <w:t xml:space="preserve"> </w:t>
+      </w:r>
+      <w:r>
+        <w:rPr>
+          <w:rFonts w:ascii="Times New Roman" w:hAnsi="Times New Roman" w:cs="Times New Roman"/>
+          <w:sz w:val="22"/>
+        </w:rPr>
+        <w:t>Fox</w:t>
+      </w:r>
+      <w:r>
+        <w:rPr>
+          <w:rFonts w:ascii="Times New Roman" w:hAnsi="Times New Roman" w:cs="Times New Roman"/>
+          <w:sz w:val="22"/>
+        </w:rPr>
+        <w:t>,</w:t>
+      </w:r>
+    </w:p>
+    <w:p>
+      <w:pPr>
+        <w:spacing w:line="276" w:lineRule="auto"/>
+        <w:rPr>
+          <w:rFonts w:ascii="Times New Roman" w:hAnsi="Times New Roman" w:cs="Times New Roman"/>
+          <w:sz w:val="22"/>
+        </w:rPr>
+      </w:pPr>
+    </w:p>
+    <w:p>
+      <w:pPr>
+        <w:spacing w:line="276" w:lineRule="auto"/>
+        <w:rPr>
+          <w:rFonts w:ascii="Times New Roman" w:hAnsi="Times New Roman" w:cs="Times New Roman"/>
+          <w:sz w:val="22"/>
+        </w:rPr>
+      </w:pPr>
+      <w:r>
+        <w:rPr>
+          <w:rFonts w:ascii="Times New Roman" w:hAnsi="Times New Roman" w:cs="Times New Roman"/>
+          <w:sz w:val="22"/>
+        </w:rPr>
+        <w:t xml:space="preserve">Please find attached our </w:t>
+      </w:r>
+      <w:r>
+        <w:rPr>
+          <w:rFonts w:ascii="Times New Roman" w:hAnsi="Times New Roman" w:cs="Times New Roman"/>
+          <w:sz w:val="22"/>
+        </w:rPr>
+        <w:t xml:space="preserve">revised </w:t>
+      </w:r>
+      <w:r>
+        <w:rPr>
+          <w:rFonts w:ascii="Times New Roman" w:hAnsi="Times New Roman" w:cs="Times New Roman"/>
+          <w:sz w:val="22"/>
+        </w:rPr>
+        <w:t xml:space="preserve">manuscript </w:t>
+      </w:r>
+      <w:r>
+        <w:rPr>
+          <w:rFonts w:ascii="Times New Roman" w:hAnsi="Times New Roman" w:cs="Times New Roman"/>
+          <w:sz w:val="22"/>
+        </w:rPr>
+        <w:t>“</w:t>
+      </w:r>
+      <w:r>
+        <w:rPr>
+          <w:rFonts w:ascii="Times New Roman" w:hAnsi="Times New Roman" w:cs="Times New Roman"/>
+          <w:i/>
+          <w:sz w:val="22"/>
+          <w:lang w:val="en-US"/>
+        </w:rPr>
+        <w:t>Habitat and fishing control grazing potential on coral reefs</w:t>
+      </w:r>
+      <w:r>
+        <w:rPr>
+          <w:rFonts w:ascii="Times New Roman" w:hAnsi="Times New Roman" w:cs="Times New Roman"/>
+          <w:sz w:val="22"/>
+        </w:rPr>
+        <w:t>”</w:t>
+      </w:r>
+      <w:r>
+        <w:rPr>
+          <w:rFonts w:ascii="Times New Roman" w:hAnsi="Times New Roman" w:cs="Times New Roman"/>
+          <w:sz w:val="22"/>
+        </w:rPr>
+        <w:t>.</w:t>
+      </w:r>
+      <w:r>
+        <w:rPr>
+          <w:rFonts w:ascii="Times New Roman" w:hAnsi="Times New Roman" w:cs="Times New Roman"/>
+          <w:sz w:val="22"/>
+        </w:rPr>
+        <w:t xml:space="preserve"> </w:t>
+      </w:r>
+      <w:r>
+        <w:rPr>
+          <w:rFonts w:ascii="Times New Roman" w:hAnsi="Times New Roman" w:cs="Times New Roman"/>
+          <w:sz w:val="22"/>
+        </w:rPr>
+        <w:t>In response to suggestions from the Associate Editor, w</w:t>
+      </w:r>
+      <w:r>
+        <w:rPr>
+          <w:rFonts w:ascii="Times New Roman" w:hAnsi="Times New Roman" w:cs="Times New Roman"/>
+          <w:sz w:val="22"/>
+        </w:rPr>
+        <w:t>e</w:t>
+      </w:r>
+      <w:r>
+        <w:rPr>
+          <w:rFonts w:ascii="Times New Roman" w:hAnsi="Times New Roman" w:cs="Times New Roman"/>
+          <w:sz w:val="22"/>
+        </w:rPr>
+        <w:t xml:space="preserve"> have now edited the main manuscript to address </w:t>
+      </w:r>
+      <w:r>
+        <w:rPr>
+          <w:rFonts w:ascii="Times New Roman" w:hAnsi="Times New Roman" w:cs="Times New Roman"/>
+          <w:sz w:val="22"/>
+        </w:rPr>
+        <w:t>concerns from Reviewer #1</w:t>
+      </w:r>
+      <w:r>
+        <w:rPr>
+          <w:rFonts w:ascii="Times New Roman" w:hAnsi="Times New Roman" w:cs="Times New Roman"/>
+          <w:sz w:val="22"/>
+        </w:rPr>
+        <w:t xml:space="preserve">. </w:t>
+      </w:r>
+      <w:r>
+        <w:rPr>
+          <w:rFonts w:ascii="Times New Roman" w:hAnsi="Times New Roman" w:cs="Times New Roman"/>
+          <w:sz w:val="22"/>
+        </w:rPr>
+        <w:t>In our revised version,</w:t>
+      </w:r>
+      <w:r>
+        <w:rPr>
+          <w:rFonts w:ascii="Times New Roman" w:hAnsi="Times New Roman" w:cs="Times New Roman"/>
+          <w:sz w:val="22"/>
+        </w:rPr>
+        <w:t xml:space="preserve"> we:</w:t>
+      </w:r>
+    </w:p>
+    <w:p>
+      <w:pPr>
+        <w:spacing w:line="276" w:lineRule="auto"/>
+        <w:rPr>
+          <w:rFonts w:ascii="Times New Roman" w:hAnsi="Times New Roman" w:cs="Times New Roman"/>
+          <w:sz w:val="22"/>
+        </w:rPr>
+      </w:pPr>
+    </w:p>
+    <w:p>
+      <w:pPr>
+        <w:pStyle w:val="ListParagraph"/>
+        <w:numPr>
+          <w:ilvl w:val="0"/>
+          <w:numId w:val="2"/>
+        </w:numPr>
+        <w:spacing w:line="276" w:lineRule="auto"/>
+        <w:rPr>
+          <w:rFonts w:ascii="Times New Roman" w:hAnsi="Times New Roman" w:cs="Times New Roman"/>
+          <w:sz w:val="22"/>
+        </w:rPr>
+      </w:pPr>
+      <w:r>
+        <w:rPr>
+          <w:rFonts w:ascii="Times New Roman" w:hAnsi="Times New Roman" w:cs="Times New Roman"/>
+          <w:sz w:val="22"/>
+        </w:rPr>
+        <w:t>Further justify our</w:t>
+      </w:r>
+      <w:r>
+        <w:rPr>
+          <w:rFonts w:ascii="Times New Roman" w:hAnsi="Times New Roman" w:cs="Times New Roman"/>
+          <w:sz w:val="22"/>
+        </w:rPr>
+        <w:t xml:space="preserve"> </w:t>
+      </w:r>
+      <w:r>
+        <w:rPr>
+          <w:rFonts w:ascii="Times New Roman" w:hAnsi="Times New Roman" w:cs="Times New Roman"/>
+          <w:sz w:val="22"/>
+        </w:rPr>
+        <w:t xml:space="preserve">approach of combining </w:t>
+      </w:r>
+      <w:r>
+        <w:rPr>
+          <w:rFonts w:ascii="Times New Roman" w:hAnsi="Times New Roman" w:cs="Times New Roman"/>
+          <w:sz w:val="22"/>
+        </w:rPr>
+        <w:t>survey methods</w:t>
+      </w:r>
+      <w:r>
+        <w:rPr>
+          <w:rFonts w:ascii="Times New Roman" w:hAnsi="Times New Roman" w:cs="Times New Roman"/>
+          <w:sz w:val="22"/>
+        </w:rPr>
+        <w:t>, citing two large-scale studies which combine point count and belt transect methods for Indo-Pacific reefs (</w:t>
+      </w:r>
+      <w:r>
+        <w:rPr>
+          <w:rFonts w:ascii="Times New Roman" w:hAnsi="Times New Roman" w:cs="Times New Roman"/>
+          <w:sz w:val="22"/>
+        </w:rPr>
+        <w:t>McClanahan et al. 2011</w:t>
+      </w:r>
+      <w:r>
+        <w:rPr>
+          <w:rFonts w:ascii="Times New Roman" w:hAnsi="Times New Roman" w:cs="Times New Roman"/>
+          <w:sz w:val="22"/>
+        </w:rPr>
+        <w:t xml:space="preserve"> </w:t>
+      </w:r>
+      <w:r>
+        <w:rPr>
+          <w:rFonts w:ascii="Times New Roman" w:hAnsi="Times New Roman" w:cs="Times New Roman"/>
+          <w:i/>
+          <w:iCs/>
+          <w:sz w:val="22"/>
+        </w:rPr>
+        <w:t>PNAS</w:t>
+      </w:r>
+      <w:r>
+        <w:rPr>
+          <w:rFonts w:ascii="Times New Roman" w:hAnsi="Times New Roman" w:cs="Times New Roman"/>
+          <w:sz w:val="22"/>
+        </w:rPr>
+        <w:t>, MacNeil et al. 2015</w:t>
+      </w:r>
+      <w:r>
+        <w:rPr>
+          <w:rFonts w:ascii="Times New Roman" w:hAnsi="Times New Roman" w:cs="Times New Roman"/>
+          <w:sz w:val="22"/>
+        </w:rPr>
+        <w:t xml:space="preserve"> </w:t>
+      </w:r>
+      <w:r>
+        <w:rPr>
+          <w:rFonts w:ascii="Times New Roman" w:hAnsi="Times New Roman" w:cs="Times New Roman"/>
+          <w:i/>
+          <w:iCs/>
+          <w:sz w:val="22"/>
+        </w:rPr>
+        <w:t>Nature</w:t>
+      </w:r>
+      <w:r>
+        <w:rPr>
+          <w:rFonts w:ascii="Times New Roman" w:hAnsi="Times New Roman" w:cs="Times New Roman"/>
+          <w:sz w:val="22"/>
+        </w:rPr>
+        <w:t xml:space="preserve">) and three which </w:t>
+      </w:r>
+      <w:r>
+        <w:rPr>
+          <w:rFonts w:ascii="Times New Roman" w:hAnsi="Times New Roman" w:cs="Times New Roman"/>
+          <w:sz w:val="22"/>
+        </w:rPr>
+        <w:t>combin</w:t>
+      </w:r>
+      <w:r>
+        <w:rPr>
+          <w:rFonts w:ascii="Times New Roman" w:hAnsi="Times New Roman" w:cs="Times New Roman"/>
+          <w:sz w:val="22"/>
+        </w:rPr>
+        <w:t>ed</w:t>
+      </w:r>
+      <w:r>
+        <w:rPr>
+          <w:rFonts w:ascii="Times New Roman" w:hAnsi="Times New Roman" w:cs="Times New Roman"/>
+          <w:sz w:val="22"/>
+        </w:rPr>
+        <w:t xml:space="preserve"> the datasets we analysed (Cinner et al. 2016</w:t>
+      </w:r>
+      <w:r>
+        <w:rPr>
+          <w:rFonts w:ascii="Times New Roman" w:hAnsi="Times New Roman" w:cs="Times New Roman"/>
+          <w:sz w:val="22"/>
+        </w:rPr>
+        <w:t xml:space="preserve"> </w:t>
+      </w:r>
+      <w:r>
+        <w:rPr>
+          <w:rFonts w:ascii="Times New Roman" w:hAnsi="Times New Roman" w:cs="Times New Roman"/>
+          <w:i/>
+          <w:iCs/>
+          <w:sz w:val="22"/>
+        </w:rPr>
+        <w:t>Nature</w:t>
+      </w:r>
+      <w:r>
+        <w:rPr>
+          <w:rFonts w:ascii="Times New Roman" w:hAnsi="Times New Roman" w:cs="Times New Roman"/>
+          <w:sz w:val="22"/>
+        </w:rPr>
+        <w:t>, Graham et al. 2017</w:t>
+      </w:r>
+      <w:r>
+        <w:rPr>
+          <w:rFonts w:ascii="Times New Roman" w:hAnsi="Times New Roman" w:cs="Times New Roman"/>
+          <w:sz w:val="22"/>
+        </w:rPr>
+        <w:t xml:space="preserve"> </w:t>
+      </w:r>
       <w:proofErr w:type="spellStart"/>
       <w:r>
         <w:rPr>
           <w:rFonts w:ascii="Times New Roman" w:hAnsi="Times New Roman" w:cs="Times New Roman"/>
-          <w:sz w:val="22"/>
-        </w:rPr>
-        <w:t>XX</w:t>
-      </w:r>
-      <w:r>
-        <w:rPr>
-          <w:rFonts w:ascii="Times New Roman" w:hAnsi="Times New Roman" w:cs="Times New Roman"/>
-          <w:sz w:val="22"/>
-          <w:vertAlign w:val="superscript"/>
-        </w:rPr>
-        <w:t>th</w:t>
+          <w:i/>
+          <w:iCs/>
+          <w:sz w:val="22"/>
+        </w:rPr>
+        <w:t>Curr</w:t>
       </w:r>
       <w:proofErr w:type="spellEnd"/>
       <w:r>
         <w:rPr>
           <w:rFonts w:ascii="Times New Roman" w:hAnsi="Times New Roman" w:cs="Times New Roman"/>
+          <w:i/>
+          <w:iCs/>
+          <w:sz w:val="22"/>
+        </w:rPr>
+        <w:t>. Biol.</w:t>
+      </w:r>
+      <w:r>
+        <w:rPr>
+          <w:rFonts w:ascii="Times New Roman" w:hAnsi="Times New Roman" w:cs="Times New Roman"/>
+          <w:sz w:val="22"/>
+        </w:rPr>
+        <w:t>, Darling et al. 2017</w:t>
+      </w:r>
+      <w:r>
+        <w:rPr>
+          <w:rFonts w:ascii="Times New Roman" w:hAnsi="Times New Roman" w:cs="Times New Roman"/>
           <w:sz w:val="22"/>
         </w:rPr>
         <w:t xml:space="preserve"> </w:t>
@@ -249,36 +663,301 @@
       <w:r>
         <w:rPr>
           <w:rFonts w:ascii="Times New Roman" w:hAnsi="Times New Roman" w:cs="Times New Roman"/>
-          <w:sz w:val="22"/>
-        </w:rPr>
-        <w:t xml:space="preserve">August </w:t>
-      </w:r>
-      <w:r>
-        <w:rPr>
-          <w:rFonts w:ascii="Times New Roman" w:hAnsi="Times New Roman" w:cs="Times New Roman"/>
-          <w:sz w:val="22"/>
-        </w:rPr>
-        <w:t>201</w:t>
-      </w:r>
-      <w:r>
-        <w:rPr>
-          <w:rFonts w:ascii="Times New Roman" w:hAnsi="Times New Roman" w:cs="Times New Roman"/>
-          <w:sz w:val="22"/>
-        </w:rPr>
-        <w:t>9</w:t>
-      </w:r>
-    </w:p>
-    <w:p>
-      <w:pPr>
+          <w:i/>
+          <w:iCs/>
+          <w:sz w:val="22"/>
+        </w:rPr>
+        <w:t>Coral Reefs</w:t>
+      </w:r>
+      <w:r>
+        <w:rPr>
+          <w:rFonts w:ascii="Times New Roman" w:hAnsi="Times New Roman" w:cs="Times New Roman"/>
+          <w:sz w:val="22"/>
+        </w:rPr>
+        <w:t>)</w:t>
+      </w:r>
+      <w:r>
+        <w:rPr>
+          <w:rFonts w:ascii="Times New Roman" w:hAnsi="Times New Roman" w:cs="Times New Roman"/>
+          <w:sz w:val="22"/>
+        </w:rPr>
+        <w:t xml:space="preserve"> </w:t>
+      </w:r>
+      <w:r>
+        <w:rPr>
+          <w:rFonts w:ascii="Times New Roman" w:hAnsi="Times New Roman" w:cs="Times New Roman"/>
+          <w:color w:val="4472C4" w:themeColor="accent1"/>
+          <w:sz w:val="22"/>
+        </w:rPr>
+        <w:t>(L141-144)</w:t>
+      </w:r>
+    </w:p>
+    <w:p>
+      <w:pPr>
+        <w:pStyle w:val="ListParagraph"/>
+        <w:numPr>
+          <w:ilvl w:val="0"/>
+          <w:numId w:val="2"/>
+        </w:numPr>
         <w:spacing w:line="276" w:lineRule="auto"/>
         <w:rPr>
           <w:rFonts w:ascii="Times New Roman" w:hAnsi="Times New Roman" w:cs="Times New Roman"/>
           <w:sz w:val="22"/>
         </w:rPr>
       </w:pPr>
-    </w:p>
-    <w:p>
-      <w:pPr>
+      <w:r>
+        <w:rPr>
+          <w:rFonts w:ascii="Times New Roman" w:hAnsi="Times New Roman" w:cs="Times New Roman"/>
+          <w:sz w:val="22"/>
+        </w:rPr>
+        <w:t xml:space="preserve">Added </w:t>
+      </w:r>
+      <w:r>
+        <w:rPr>
+          <w:rFonts w:ascii="Times New Roman" w:hAnsi="Times New Roman" w:cs="Times New Roman"/>
+          <w:sz w:val="22"/>
+        </w:rPr>
+        <w:t xml:space="preserve">three </w:t>
+      </w:r>
+      <w:r>
+        <w:rPr>
+          <w:rFonts w:ascii="Times New Roman" w:hAnsi="Times New Roman" w:cs="Times New Roman"/>
+          <w:sz w:val="22"/>
+        </w:rPr>
+        <w:t xml:space="preserve">citations </w:t>
+      </w:r>
+      <w:r>
+        <w:rPr>
+          <w:rFonts w:ascii="Times New Roman" w:hAnsi="Times New Roman" w:cs="Times New Roman"/>
+          <w:sz w:val="22"/>
+        </w:rPr>
+        <w:t>to justify</w:t>
+      </w:r>
+      <w:r>
+        <w:rPr>
+          <w:rFonts w:ascii="Times New Roman" w:hAnsi="Times New Roman" w:cs="Times New Roman"/>
+          <w:sz w:val="22"/>
+        </w:rPr>
+        <w:t xml:space="preserve"> measuring reef fish feeding behaviours</w:t>
+      </w:r>
+      <w:r>
+        <w:rPr>
+          <w:rFonts w:ascii="Times New Roman" w:hAnsi="Times New Roman" w:cs="Times New Roman"/>
+          <w:sz w:val="22"/>
+        </w:rPr>
+        <w:t xml:space="preserve"> </w:t>
+      </w:r>
+      <w:r>
+        <w:rPr>
+          <w:rFonts w:ascii="Times New Roman" w:hAnsi="Times New Roman" w:cs="Times New Roman"/>
+          <w:sz w:val="22"/>
+        </w:rPr>
+        <w:t xml:space="preserve">with short </w:t>
+      </w:r>
+      <w:r>
+        <w:rPr>
+          <w:rFonts w:ascii="Times New Roman" w:hAnsi="Times New Roman" w:cs="Times New Roman"/>
+          <w:sz w:val="22"/>
+        </w:rPr>
+        <w:t>acclimation</w:t>
+      </w:r>
+      <w:r>
+        <w:rPr>
+          <w:rFonts w:ascii="Times New Roman" w:hAnsi="Times New Roman" w:cs="Times New Roman"/>
+          <w:sz w:val="22"/>
+        </w:rPr>
+        <w:t xml:space="preserve"> periods </w:t>
+      </w:r>
+      <w:r>
+        <w:rPr>
+          <w:rFonts w:ascii="Times New Roman" w:hAnsi="Times New Roman" w:cs="Times New Roman"/>
+          <w:sz w:val="22"/>
+        </w:rPr>
+        <w:t>(</w:t>
+      </w:r>
+      <w:proofErr w:type="spellStart"/>
+      <w:r>
+        <w:rPr>
+          <w:rFonts w:ascii="Times New Roman" w:hAnsi="Times New Roman" w:cs="Times New Roman"/>
+          <w:sz w:val="22"/>
+        </w:rPr>
+        <w:t>Choat</w:t>
+      </w:r>
+      <w:proofErr w:type="spellEnd"/>
+      <w:r>
+        <w:rPr>
+          <w:rFonts w:ascii="Times New Roman" w:hAnsi="Times New Roman" w:cs="Times New Roman"/>
+          <w:sz w:val="22"/>
+        </w:rPr>
+        <w:t xml:space="preserve"> &amp; Clements 1993</w:t>
+      </w:r>
+      <w:r>
+        <w:rPr>
+          <w:rFonts w:ascii="Times New Roman" w:hAnsi="Times New Roman" w:cs="Times New Roman"/>
+          <w:sz w:val="22"/>
+        </w:rPr>
+        <w:t xml:space="preserve"> </w:t>
+      </w:r>
+      <w:r>
+        <w:rPr>
+          <w:rFonts w:ascii="Times New Roman" w:hAnsi="Times New Roman" w:cs="Times New Roman"/>
+          <w:i/>
+          <w:iCs/>
+          <w:sz w:val="22"/>
+        </w:rPr>
+        <w:t>M</w:t>
+      </w:r>
+      <w:bookmarkStart w:id="0" w:name="_GoBack"/>
+      <w:bookmarkEnd w:id="0"/>
+      <w:r>
+        <w:rPr>
+          <w:rFonts w:ascii="Times New Roman" w:hAnsi="Times New Roman" w:cs="Times New Roman"/>
+          <w:i/>
+          <w:iCs/>
+          <w:sz w:val="22"/>
+        </w:rPr>
+        <w:t>ar. Biol.</w:t>
+      </w:r>
+      <w:r>
+        <w:rPr>
+          <w:rFonts w:ascii="Times New Roman" w:hAnsi="Times New Roman" w:cs="Times New Roman"/>
+          <w:sz w:val="22"/>
+        </w:rPr>
+        <w:t>, Pratchett 2005</w:t>
+      </w:r>
+      <w:r>
+        <w:rPr>
+          <w:rFonts w:ascii="Times New Roman" w:hAnsi="Times New Roman" w:cs="Times New Roman"/>
+          <w:sz w:val="22"/>
+        </w:rPr>
+        <w:t xml:space="preserve"> </w:t>
+      </w:r>
+      <w:r>
+        <w:rPr>
+          <w:rFonts w:ascii="Times New Roman" w:hAnsi="Times New Roman" w:cs="Times New Roman"/>
+          <w:i/>
+          <w:iCs/>
+          <w:sz w:val="22"/>
+        </w:rPr>
+        <w:t>Mar. Biol.</w:t>
+      </w:r>
+      <w:r>
+        <w:rPr>
+          <w:rFonts w:ascii="Times New Roman" w:hAnsi="Times New Roman" w:cs="Times New Roman"/>
+          <w:sz w:val="22"/>
+        </w:rPr>
+        <w:t xml:space="preserve">, </w:t>
+      </w:r>
+      <w:proofErr w:type="spellStart"/>
+      <w:r>
+        <w:rPr>
+          <w:rFonts w:ascii="Times New Roman" w:hAnsi="Times New Roman" w:cs="Times New Roman"/>
+          <w:sz w:val="22"/>
+        </w:rPr>
+        <w:t>Feary</w:t>
+      </w:r>
+      <w:proofErr w:type="spellEnd"/>
+      <w:r>
+        <w:rPr>
+          <w:rFonts w:ascii="Times New Roman" w:hAnsi="Times New Roman" w:cs="Times New Roman"/>
+          <w:sz w:val="22"/>
+        </w:rPr>
+        <w:t xml:space="preserve"> et al. 2018</w:t>
+      </w:r>
+      <w:r>
+        <w:rPr>
+          <w:rFonts w:ascii="Times New Roman" w:hAnsi="Times New Roman" w:cs="Times New Roman"/>
+          <w:sz w:val="22"/>
+        </w:rPr>
+        <w:t xml:space="preserve"> </w:t>
+      </w:r>
+      <w:r>
+        <w:rPr>
+          <w:rFonts w:ascii="Times New Roman" w:hAnsi="Times New Roman" w:cs="Times New Roman"/>
+          <w:i/>
+          <w:sz w:val="22"/>
+        </w:rPr>
+        <w:t>Mar. Ecol. Prog. Ser.</w:t>
+      </w:r>
+      <w:r>
+        <w:rPr>
+          <w:rFonts w:ascii="Times New Roman" w:hAnsi="Times New Roman" w:cs="Times New Roman"/>
+          <w:sz w:val="22"/>
+        </w:rPr>
+        <w:t>)</w:t>
+      </w:r>
+      <w:r>
+        <w:rPr>
+          <w:rFonts w:ascii="Times New Roman" w:hAnsi="Times New Roman" w:cs="Times New Roman"/>
+          <w:sz w:val="22"/>
+        </w:rPr>
+        <w:t xml:space="preserve">, </w:t>
+      </w:r>
+      <w:r>
+        <w:rPr>
+          <w:rFonts w:ascii="Times New Roman" w:hAnsi="Times New Roman" w:cs="Times New Roman"/>
+          <w:sz w:val="22"/>
+        </w:rPr>
+        <w:t>and</w:t>
+      </w:r>
+      <w:r>
+        <w:rPr>
+          <w:rFonts w:ascii="Times New Roman" w:hAnsi="Times New Roman" w:cs="Times New Roman"/>
+          <w:sz w:val="22"/>
+        </w:rPr>
+        <w:t xml:space="preserve"> detail</w:t>
+      </w:r>
+      <w:r>
+        <w:rPr>
+          <w:rFonts w:ascii="Times New Roman" w:hAnsi="Times New Roman" w:cs="Times New Roman"/>
+          <w:sz w:val="22"/>
+        </w:rPr>
+        <w:t>s</w:t>
+      </w:r>
+      <w:r>
+        <w:rPr>
+          <w:rFonts w:ascii="Times New Roman" w:hAnsi="Times New Roman" w:cs="Times New Roman"/>
+          <w:sz w:val="22"/>
+        </w:rPr>
+        <w:t xml:space="preserve"> that diver effects on fish behaviour were minimal</w:t>
+      </w:r>
+      <w:r>
+        <w:rPr>
+          <w:rFonts w:ascii="Times New Roman" w:hAnsi="Times New Roman" w:cs="Times New Roman"/>
+          <w:sz w:val="22"/>
+        </w:rPr>
+        <w:t xml:space="preserve"> (&lt;5% avoidance)</w:t>
+      </w:r>
+      <w:r>
+        <w:rPr>
+          <w:rFonts w:ascii="Times New Roman" w:hAnsi="Times New Roman" w:cs="Times New Roman"/>
+          <w:sz w:val="22"/>
+        </w:rPr>
+        <w:t xml:space="preserve"> </w:t>
+      </w:r>
+      <w:r>
+        <w:rPr>
+          <w:rFonts w:ascii="Times New Roman" w:hAnsi="Times New Roman" w:cs="Times New Roman"/>
+          <w:sz w:val="22"/>
+        </w:rPr>
+        <w:t xml:space="preserve">in our study </w:t>
+      </w:r>
+      <w:r>
+        <w:rPr>
+          <w:rFonts w:ascii="Times New Roman" w:hAnsi="Times New Roman" w:cs="Times New Roman"/>
+          <w:color w:val="4472C4" w:themeColor="accent1"/>
+          <w:sz w:val="22"/>
+        </w:rPr>
+        <w:t>(L182-185)</w:t>
+      </w:r>
+    </w:p>
+    <w:p>
+      <w:pPr>
+        <w:pStyle w:val="ListParagraph"/>
+        <w:numPr>
+          <w:ilvl w:val="0"/>
+          <w:numId w:val="2"/>
+        </w:numPr>
         <w:spacing w:line="276" w:lineRule="auto"/>
         <w:rPr>
           <w:rFonts w:ascii="Times New Roman" w:hAnsi="Times New Roman" w:cs="Times New Roman"/>
@@ -290,14 +969,14 @@
           <w:rFonts w:ascii="Times New Roman" w:hAnsi="Times New Roman" w:cs="Times New Roman"/>
           <w:sz w:val="22"/>
         </w:rPr>
-        <w:t xml:space="preserve">Dear </w:t>
-      </w:r>
-      <w:r>
-        <w:rPr>
-          <w:rFonts w:ascii="Times New Roman" w:hAnsi="Times New Roman" w:cs="Times New Roman"/>
-          <w:sz w:val="22"/>
-        </w:rPr>
-        <w:t>Professor</w:t>
+        <w:t xml:space="preserve">Explained that </w:t>
+      </w:r>
+      <w:r>
+        <w:rPr>
+          <w:rFonts w:ascii="Times New Roman" w:hAnsi="Times New Roman" w:cs="Times New Roman"/>
+          <w:sz w:val="22"/>
+        </w:rPr>
+        <w:t>fish and benthic surveys</w:t>
       </w:r>
       <w:r>
         <w:rPr>
@@ -311,107 +990,90 @@
           <w:rFonts w:ascii="Times New Roman" w:hAnsi="Times New Roman" w:cs="Times New Roman"/>
           <w:sz w:val="22"/>
         </w:rPr>
-        <w:t>Fox</w:t>
-      </w:r>
-      <w:r>
-        <w:rPr>
-          <w:rFonts w:ascii="Times New Roman" w:hAnsi="Times New Roman" w:cs="Times New Roman"/>
-          <w:sz w:val="22"/>
-        </w:rPr>
-        <w:t>,</w:t>
-      </w:r>
-    </w:p>
-    <w:p>
-      <w:pPr>
+        <w:t xml:space="preserve">were conducted at spatial scales which are relevant for understanding habitat influences on </w:t>
+      </w:r>
+      <w:r>
+        <w:rPr>
+          <w:rFonts w:ascii="Times New Roman" w:hAnsi="Times New Roman" w:cs="Times New Roman"/>
+          <w:sz w:val="22"/>
+        </w:rPr>
+        <w:t>herbivore assemblages</w:t>
+      </w:r>
+      <w:r>
+        <w:rPr>
+          <w:rFonts w:ascii="Times New Roman" w:hAnsi="Times New Roman" w:cs="Times New Roman"/>
+          <w:sz w:val="22"/>
+        </w:rPr>
+        <w:t xml:space="preserve"> (Russ et al. 2015 </w:t>
+      </w:r>
+      <w:r>
+        <w:rPr>
+          <w:rFonts w:ascii="Times New Roman" w:hAnsi="Times New Roman" w:cs="Times New Roman"/>
+          <w:i/>
+          <w:iCs/>
+          <w:sz w:val="22"/>
+        </w:rPr>
+        <w:t>Mar. Biol.</w:t>
+      </w:r>
+      <w:r>
+        <w:rPr>
+          <w:rFonts w:ascii="Times New Roman" w:hAnsi="Times New Roman" w:cs="Times New Roman"/>
+          <w:sz w:val="22"/>
+        </w:rPr>
+        <w:t xml:space="preserve">, </w:t>
+      </w:r>
+      <w:r>
+        <w:rPr>
+          <w:rFonts w:ascii="Times New Roman" w:hAnsi="Times New Roman" w:cs="Times New Roman"/>
+          <w:sz w:val="22"/>
+        </w:rPr>
+        <w:t xml:space="preserve">Nash et al. 2016 </w:t>
+      </w:r>
+      <w:r>
+        <w:rPr>
+          <w:rFonts w:ascii="Times New Roman" w:hAnsi="Times New Roman" w:cs="Times New Roman"/>
+          <w:i/>
+          <w:iCs/>
+          <w:sz w:val="22"/>
+        </w:rPr>
+        <w:t>Mar. Ecol. Prog. Ser.</w:t>
+      </w:r>
+      <w:r>
+        <w:rPr>
+          <w:rFonts w:ascii="Times New Roman" w:hAnsi="Times New Roman" w:cs="Times New Roman"/>
+          <w:sz w:val="22"/>
+        </w:rPr>
+        <w:t xml:space="preserve">) </w:t>
+      </w:r>
+      <w:r>
+        <w:rPr>
+          <w:rFonts w:ascii="Times New Roman" w:hAnsi="Times New Roman" w:cs="Times New Roman"/>
+          <w:color w:val="4472C4" w:themeColor="accent1"/>
+          <w:sz w:val="22"/>
+        </w:rPr>
+        <w:t>(L223-228)</w:t>
+      </w:r>
+    </w:p>
+    <w:p>
+      <w:pPr>
+        <w:pStyle w:val="ListParagraph"/>
+        <w:numPr>
+          <w:ilvl w:val="0"/>
+          <w:numId w:val="2"/>
+        </w:numPr>
         <w:spacing w:line="276" w:lineRule="auto"/>
         <w:rPr>
           <w:rFonts w:ascii="Times New Roman" w:hAnsi="Times New Roman" w:cs="Times New Roman"/>
           <w:sz w:val="22"/>
         </w:rPr>
       </w:pPr>
-    </w:p>
-    <w:p>
-      <w:pPr>
-        <w:spacing w:line="276" w:lineRule="auto"/>
-        <w:rPr>
-          <w:rFonts w:ascii="Times New Roman" w:hAnsi="Times New Roman" w:cs="Times New Roman"/>
-          <w:sz w:val="22"/>
-        </w:rPr>
-      </w:pPr>
-      <w:r>
-        <w:rPr>
-          <w:rFonts w:ascii="Times New Roman" w:hAnsi="Times New Roman" w:cs="Times New Roman"/>
-          <w:sz w:val="22"/>
-        </w:rPr>
-        <w:t xml:space="preserve">Please find attached our </w:t>
-      </w:r>
-      <w:r>
-        <w:rPr>
-          <w:rFonts w:ascii="Times New Roman" w:hAnsi="Times New Roman" w:cs="Times New Roman"/>
-          <w:sz w:val="22"/>
-        </w:rPr>
-        <w:t xml:space="preserve">revised </w:t>
-      </w:r>
-      <w:r>
-        <w:rPr>
-          <w:rFonts w:ascii="Times New Roman" w:hAnsi="Times New Roman" w:cs="Times New Roman"/>
-          <w:sz w:val="22"/>
-        </w:rPr>
-        <w:t xml:space="preserve">manuscript </w:t>
-      </w:r>
-      <w:r>
-        <w:rPr>
-          <w:rFonts w:ascii="Times New Roman" w:hAnsi="Times New Roman" w:cs="Times New Roman"/>
-          <w:sz w:val="22"/>
-        </w:rPr>
-        <w:t>“</w:t>
-      </w:r>
-      <w:r>
-        <w:rPr>
-          <w:rFonts w:ascii="Times New Roman" w:hAnsi="Times New Roman" w:cs="Times New Roman"/>
-          <w:i/>
-          <w:sz w:val="22"/>
-          <w:lang w:val="en-US"/>
-        </w:rPr>
-        <w:t>Habitat and fishing control grazing potential on coral reefs</w:t>
-      </w:r>
-      <w:r>
-        <w:rPr>
-          <w:rFonts w:ascii="Times New Roman" w:hAnsi="Times New Roman" w:cs="Times New Roman"/>
-          <w:sz w:val="22"/>
-        </w:rPr>
-        <w:t>”</w:t>
-      </w:r>
-      <w:r>
-        <w:rPr>
-          <w:rFonts w:ascii="Times New Roman" w:hAnsi="Times New Roman" w:cs="Times New Roman"/>
-          <w:sz w:val="22"/>
-        </w:rPr>
-        <w:t>.</w:t>
-      </w:r>
-      <w:r>
-        <w:rPr>
-          <w:rFonts w:ascii="Times New Roman" w:hAnsi="Times New Roman" w:cs="Times New Roman"/>
-          <w:sz w:val="22"/>
-        </w:rPr>
-        <w:t xml:space="preserve"> </w:t>
-      </w:r>
-      <w:r>
-        <w:rPr>
-          <w:rFonts w:ascii="Times New Roman" w:hAnsi="Times New Roman" w:cs="Times New Roman"/>
-          <w:sz w:val="22"/>
-        </w:rPr>
-        <w:t>In our revised version, we:</w:t>
-      </w:r>
-    </w:p>
-    <w:p>
-      <w:pPr>
-        <w:spacing w:line="276" w:lineRule="auto"/>
-        <w:rPr>
-          <w:rFonts w:ascii="Times New Roman" w:hAnsi="Times New Roman" w:cs="Times New Roman"/>
-          <w:sz w:val="22"/>
-        </w:rPr>
-      </w:pPr>
+      <w:r>
+        <w:rPr>
+          <w:rFonts w:ascii="Times New Roman" w:hAnsi="Times New Roman" w:cs="Times New Roman"/>
+          <w:sz w:val="22"/>
+        </w:rPr>
+        <w:t>Ensured that all reviewer #2 comments were addressed with revisions to the main text</w:t>
+      </w:r>
     </w:p>
     <w:p>
       <w:pPr>
@@ -423,8 +1085,6 @@
           <w:shd w:val="clear" w:color="auto" w:fill="FFFFFF"/>
         </w:rPr>
       </w:pPr>
-      <w:bookmarkStart w:id="0" w:name="_GoBack"/>
-      <w:bookmarkEnd w:id="0"/>
     </w:p>
     <w:p>
       <w:pPr>
@@ -483,6 +1143,15 @@
         </w:rPr>
         <w:t>.</w:t>
       </w:r>
+    </w:p>
+    <w:p>
+      <w:pPr>
+        <w:spacing w:line="276" w:lineRule="auto"/>
+        <w:rPr>
+          <w:rFonts w:ascii="Times New Roman" w:hAnsi="Times New Roman" w:cs="Times New Roman"/>
+          <w:sz w:val="22"/>
+        </w:rPr>
+      </w:pPr>
     </w:p>
     <w:p>
       <w:pPr>
@@ -725,17 +1394,28 @@
           <w:sz w:val="21"/>
         </w:rPr>
       </w:pPr>
-      <w:r>
-        <w:rPr>
-          <w:rFonts w:ascii="Times New Roman" w:hAnsi="Times New Roman" w:cs="Times New Roman"/>
+    </w:p>
+    <w:p>
+      <w:pPr>
+        <w:rPr>
+          <w:rFonts w:ascii="Times New Roman" w:hAnsi="Times New Roman" w:cs="Times New Roman"/>
+          <w:color w:val="7F7F7F" w:themeColor="text1" w:themeTint="80"/>
           <w:sz w:val="21"/>
         </w:rPr>
+      </w:pPr>
+      <w:r>
+        <w:rPr>
+          <w:rFonts w:ascii="Times New Roman" w:hAnsi="Times New Roman" w:cs="Times New Roman"/>
+          <w:color w:val="7F7F7F" w:themeColor="text1" w:themeTint="80"/>
+          <w:sz w:val="21"/>
+        </w:rPr>
         <w:t xml:space="preserve">On behalf of </w:t>
       </w:r>
       <w:proofErr w:type="spellStart"/>
       <w:r>
         <w:rPr>
           <w:rFonts w:ascii="Times New Roman" w:hAnsi="Times New Roman" w:cs="Times New Roman"/>
+          <w:color w:val="7F7F7F" w:themeColor="text1" w:themeTint="80"/>
           <w:sz w:val="21"/>
         </w:rPr>
         <w:t>coauthors</w:t>
@@ -744,69 +1424,46 @@
       <w:r>
         <w:rPr>
           <w:rFonts w:ascii="Times New Roman" w:hAnsi="Times New Roman" w:cs="Times New Roman"/>
+          <w:color w:val="7F7F7F" w:themeColor="text1" w:themeTint="80"/>
           <w:sz w:val="21"/>
         </w:rPr>
-        <w:t xml:space="preserve"> </w:t>
-      </w:r>
-      <w:r>
-        <w:rPr>
-          <w:rFonts w:ascii="Times New Roman" w:hAnsi="Times New Roman" w:cs="Times New Roman"/>
+        <w:t xml:space="preserve"> Jamie McDevitt-Irwin, Jan-</w:t>
+      </w:r>
+      <w:proofErr w:type="spellStart"/>
+      <w:r>
+        <w:rPr>
+          <w:rFonts w:ascii="Times New Roman" w:hAnsi="Times New Roman" w:cs="Times New Roman"/>
+          <w:color w:val="7F7F7F" w:themeColor="text1" w:themeTint="80"/>
           <w:sz w:val="21"/>
         </w:rPr>
-        <w:t>Jamie</w:t>
-      </w:r>
-      <w:r>
-        <w:rPr>
-          <w:rFonts w:ascii="Times New Roman" w:hAnsi="Times New Roman" w:cs="Times New Roman"/>
+        <w:t>Claas</w:t>
+      </w:r>
+      <w:proofErr w:type="spellEnd"/>
+      <w:r>
+        <w:rPr>
+          <w:rFonts w:ascii="Times New Roman" w:hAnsi="Times New Roman" w:cs="Times New Roman"/>
+          <w:color w:val="7F7F7F" w:themeColor="text1" w:themeTint="80"/>
           <w:sz w:val="21"/>
         </w:rPr>
-        <w:t xml:space="preserve"> </w:t>
-      </w:r>
-      <w:r>
-        <w:rPr>
-          <w:rFonts w:ascii="Times New Roman" w:hAnsi="Times New Roman" w:cs="Times New Roman"/>
+        <w:t xml:space="preserve"> Dajka, Jeneen Hadj-Hammou, Samantha Howlett, Alexia </w:t>
+      </w:r>
+      <w:proofErr w:type="spellStart"/>
+      <w:r>
+        <w:rPr>
+          <w:rFonts w:ascii="Times New Roman" w:hAnsi="Times New Roman" w:cs="Times New Roman"/>
+          <w:color w:val="7F7F7F" w:themeColor="text1" w:themeTint="80"/>
           <w:sz w:val="21"/>
         </w:rPr>
-        <w:t>McDevitt-Irwin, Jan-</w:t>
-      </w:r>
-      <w:proofErr w:type="spellStart"/>
-      <w:r>
-        <w:rPr>
-          <w:rFonts w:ascii="Times New Roman" w:hAnsi="Times New Roman" w:cs="Times New Roman"/>
+        <w:t>Graba</w:t>
+      </w:r>
+      <w:proofErr w:type="spellEnd"/>
+      <w:r>
+        <w:rPr>
+          <w:rFonts w:ascii="Times New Roman" w:hAnsi="Times New Roman" w:cs="Times New Roman"/>
+          <w:color w:val="7F7F7F" w:themeColor="text1" w:themeTint="80"/>
           <w:sz w:val="21"/>
         </w:rPr>
-        <w:t>Claas</w:t>
-      </w:r>
-      <w:proofErr w:type="spellEnd"/>
-      <w:r>
-        <w:rPr>
-          <w:rFonts w:ascii="Times New Roman" w:hAnsi="Times New Roman" w:cs="Times New Roman"/>
-          <w:sz w:val="21"/>
-        </w:rPr>
-        <w:t xml:space="preserve"> Dajka, Jeneen Hadj-Hammou, Samantha Howlett, Alexia </w:t>
-      </w:r>
-      <w:proofErr w:type="spellStart"/>
-      <w:r>
-        <w:rPr>
-          <w:rFonts w:ascii="Times New Roman" w:hAnsi="Times New Roman" w:cs="Times New Roman"/>
-          <w:sz w:val="21"/>
-        </w:rPr>
-        <w:t>Graba</w:t>
-      </w:r>
-      <w:proofErr w:type="spellEnd"/>
-      <w:r>
-        <w:rPr>
-          <w:rFonts w:ascii="Times New Roman" w:hAnsi="Times New Roman" w:cs="Times New Roman"/>
-          <w:sz w:val="21"/>
-        </w:rPr>
-        <w:t>-Landry, Andrew Hoey, Kirsty Nash, Shaun Wilson, Nicholas Graham</w:t>
-      </w:r>
-      <w:r>
-        <w:rPr>
-          <w:rFonts w:ascii="Times New Roman" w:hAnsi="Times New Roman" w:cs="Times New Roman"/>
-          <w:sz w:val="21"/>
-        </w:rPr>
-        <w:t>.</w:t>
+        <w:t>-Landry, Andrew Hoey, Kirsty Nash, Shaun Wilson, Nicholas Graham.</w:t>
       </w:r>
     </w:p>
     <w:sectPr>
@@ -935,6 +1592,343 @@
 <file path=word/numbering.xml><?xml version="1.0" encoding="utf-8"?>
 <w:numbering xmlns:wpc="http://schemas.microsoft.com/office/word/2010/wordprocessingCanvas" xmlns:cx="http://schemas.microsoft.com/office/drawing/2014/chartex" xmlns:cx1="http://schemas.microsoft.com/office/drawing/2015/9/8/chartex" xmlns:cx2="http://schemas.microsoft.com/office/drawing/2015/10/21/chartex" xmlns:cx3="http://schemas.microsoft.com/office/drawing/2016/5/9/chartex" xmlns:cx4="http://schemas.microsoft.com/office/drawing/2016/5/10/chartex" xmlns:cx5="http://schemas.microsoft.com/office/drawing/2016/5/11/chartex" xmlns:cx6="http://schemas.microsoft.com/office/drawing/2016/5/12/chartex" xmlns:cx7="http://schemas.microsoft.com/office/drawing/2016/5/13/chartex" xmlns:cx8="http://schemas.microsoft.com/office/drawing/2016/5/14/chartex" xmlns:mc="http://schemas.openxmlformats.org/markup-compatibility/2006" xmlns:aink="http://schemas.microsoft.com/office/drawing/2016/ink" xmlns:am3d="http://schemas.microsoft.com/office/drawing/2017/model3d" xmlns:o="urn:schemas-microsoft-com:office:office" xmlns:r="http://schemas.openxmlformats.org/officeDocument/2006/relationships" xmlns:m="http://schemas.openxmlformats.org/officeDocument/2006/math" xmlns:v="urn:schemas-microsoft-com:vml" xmlns:wp14="http://schemas.microsoft.com/office/word/2010/wordprocessingDrawing" xmlns:wp="http://schemas.openxmlformats.org/drawingml/2006/wordprocessingDrawing" xmlns:w10="urn:schemas-microsoft-com:office:word" xmlns:w="http://schemas.openxmlformats.org/wordprocessingml/2006/main" xmlns:w14="http://schemas.microsoft.com/office/word/2010/wordml" xmlns:w15="http://schemas.microsoft.com/office/word/2012/wordml" xmlns:w16cid="http://schemas.microsoft.com/office/word/2016/wordml/cid" xmlns:w16se="http://schemas.microsoft.com/office/word/2015/wordml/symex" xmlns:wpg="http://schemas.microsoft.com/office/word/2010/wordprocessingGroup" xmlns:wpi="http://schemas.microsoft.com/office/word/2010/wordprocessingInk" xmlns:wne="http://schemas.microsoft.com/office/word/2006/wordml" xmlns:wps="http://schemas.microsoft.com/office/word/2010/wordprocessingShape" mc:Ignorable="w14 w15 w16se w16cid wp14">
   <w:abstractNum w:abstractNumId="0" w15:restartNumberingAfterBreak="0">
+    <w:nsid w:val="176C4393"/>
+    <w:multiLevelType w:val="hybridMultilevel"/>
+    <w:tmpl w:val="6108D600"/>
+    <w:lvl w:ilvl="0" w:tplc="788E5128">
+      <w:numFmt w:val="bullet"/>
+      <w:lvlText w:val="-"/>
+      <w:lvlJc w:val="left"/>
+      <w:pPr>
+        <w:ind w:left="720" w:hanging="360"/>
+      </w:pPr>
+      <w:rPr>
+        <w:rFonts w:ascii="Times New Roman" w:eastAsia="Times New Roman" w:hAnsi="Times New Roman" w:cs="Times New Roman" w:hint="default"/>
+      </w:rPr>
+    </w:lvl>
+    <w:lvl w:ilvl="1" w:tplc="08090003" w:tentative="1">
+      <w:start w:val="1"/>
+      <w:numFmt w:val="bullet"/>
+      <w:lvlText w:val="o"/>
+      <w:lvlJc w:val="left"/>
+      <w:pPr>
+        <w:ind w:left="1440" w:hanging="360"/>
+      </w:pPr>
+      <w:rPr>
+        <w:rFonts w:ascii="Courier New" w:hAnsi="Courier New" w:cs="Courier New" w:hint="default"/>
+      </w:rPr>
+    </w:lvl>
+    <w:lvl w:ilvl="2" w:tplc="08090005" w:tentative="1">
+      <w:start w:val="1"/>
+      <w:numFmt w:val="bullet"/>
+      <w:lvlText w:val=""/>
+      <w:lvlJc w:val="left"/>
+      <w:pPr>
+        <w:ind w:left="2160" w:hanging="360"/>
+      </w:pPr>
+      <w:rPr>
+        <w:rFonts w:ascii="Wingdings" w:hAnsi="Wingdings" w:hint="default"/>
+      </w:rPr>
+    </w:lvl>
+    <w:lvl w:ilvl="3" w:tplc="08090001" w:tentative="1">
+      <w:start w:val="1"/>
+      <w:numFmt w:val="bullet"/>
+      <w:lvlText w:val=""/>
+      <w:lvlJc w:val="left"/>
+      <w:pPr>
+        <w:ind w:left="2880" w:hanging="360"/>
+      </w:pPr>
+      <w:rPr>
+        <w:rFonts w:ascii="Symbol" w:hAnsi="Symbol" w:hint="default"/>
+      </w:rPr>
+    </w:lvl>
+    <w:lvl w:ilvl="4" w:tplc="08090003" w:tentative="1">
+      <w:start w:val="1"/>
+      <w:numFmt w:val="bullet"/>
+      <w:lvlText w:val="o"/>
+      <w:lvlJc w:val="left"/>
+      <w:pPr>
+        <w:ind w:left="3600" w:hanging="360"/>
+      </w:pPr>
+      <w:rPr>
+        <w:rFonts w:ascii="Courier New" w:hAnsi="Courier New" w:cs="Courier New" w:hint="default"/>
+      </w:rPr>
+    </w:lvl>
+    <w:lvl w:ilvl="5" w:tplc="08090005" w:tentative="1">
+      <w:start w:val="1"/>
+      <w:numFmt w:val="bullet"/>
+      <w:lvlText w:val=""/>
+      <w:lvlJc w:val="left"/>
+      <w:pPr>
+        <w:ind w:left="4320" w:hanging="360"/>
+      </w:pPr>
+      <w:rPr>
+        <w:rFonts w:ascii="Wingdings" w:hAnsi="Wingdings" w:hint="default"/>
+      </w:rPr>
+    </w:lvl>
+    <w:lvl w:ilvl="6" w:tplc="08090001" w:tentative="1">
+      <w:start w:val="1"/>
+      <w:numFmt w:val="bullet"/>
+      <w:lvlText w:val=""/>
+      <w:lvlJc w:val="left"/>
+      <w:pPr>
+        <w:ind w:left="5040" w:hanging="360"/>
+      </w:pPr>
+      <w:rPr>
+        <w:rFonts w:ascii="Symbol" w:hAnsi="Symbol" w:hint="default"/>
+      </w:rPr>
+    </w:lvl>
+    <w:lvl w:ilvl="7" w:tplc="08090003" w:tentative="1">
+      <w:start w:val="1"/>
+      <w:numFmt w:val="bullet"/>
+      <w:lvlText w:val="o"/>
+      <w:lvlJc w:val="left"/>
+      <w:pPr>
+        <w:ind w:left="5760" w:hanging="360"/>
+      </w:pPr>
+      <w:rPr>
+        <w:rFonts w:ascii="Courier New" w:hAnsi="Courier New" w:cs="Courier New" w:hint="default"/>
+      </w:rPr>
+    </w:lvl>
+    <w:lvl w:ilvl="8" w:tplc="08090005" w:tentative="1">
+      <w:start w:val="1"/>
+      <w:numFmt w:val="bullet"/>
+      <w:lvlText w:val=""/>
+      <w:lvlJc w:val="left"/>
+      <w:pPr>
+        <w:ind w:left="6480" w:hanging="360"/>
+      </w:pPr>
+      <w:rPr>
+        <w:rFonts w:ascii="Wingdings" w:hAnsi="Wingdings" w:hint="default"/>
+      </w:rPr>
+    </w:lvl>
+  </w:abstractNum>
+  <w:abstractNum w:abstractNumId="1" w15:restartNumberingAfterBreak="0">
+    <w:nsid w:val="2039746B"/>
+    <w:multiLevelType w:val="hybridMultilevel"/>
+    <w:tmpl w:val="28E6598A"/>
+    <w:lvl w:ilvl="0" w:tplc="788E5128">
+      <w:numFmt w:val="bullet"/>
+      <w:lvlText w:val="-"/>
+      <w:lvlJc w:val="left"/>
+      <w:pPr>
+        <w:ind w:left="720" w:hanging="360"/>
+      </w:pPr>
+      <w:rPr>
+        <w:rFonts w:ascii="Times New Roman" w:eastAsia="Times New Roman" w:hAnsi="Times New Roman" w:cs="Times New Roman" w:hint="default"/>
+      </w:rPr>
+    </w:lvl>
+    <w:lvl w:ilvl="1" w:tplc="08090003" w:tentative="1">
+      <w:start w:val="1"/>
+      <w:numFmt w:val="bullet"/>
+      <w:lvlText w:val="o"/>
+      <w:lvlJc w:val="left"/>
+      <w:pPr>
+        <w:ind w:left="1440" w:hanging="360"/>
+      </w:pPr>
+      <w:rPr>
+        <w:rFonts w:ascii="Courier New" w:hAnsi="Courier New" w:cs="Courier New" w:hint="default"/>
+      </w:rPr>
+    </w:lvl>
+    <w:lvl w:ilvl="2" w:tplc="08090005" w:tentative="1">
+      <w:start w:val="1"/>
+      <w:numFmt w:val="bullet"/>
+      <w:lvlText w:val=""/>
+      <w:lvlJc w:val="left"/>
+      <w:pPr>
+        <w:ind w:left="2160" w:hanging="360"/>
+      </w:pPr>
+      <w:rPr>
+        <w:rFonts w:ascii="Wingdings" w:hAnsi="Wingdings" w:hint="default"/>
+      </w:rPr>
+    </w:lvl>
+    <w:lvl w:ilvl="3" w:tplc="08090001" w:tentative="1">
+      <w:start w:val="1"/>
+      <w:numFmt w:val="bullet"/>
+      <w:lvlText w:val=""/>
+      <w:lvlJc w:val="left"/>
+      <w:pPr>
+        <w:ind w:left="2880" w:hanging="360"/>
+      </w:pPr>
+      <w:rPr>
+        <w:rFonts w:ascii="Symbol" w:hAnsi="Symbol" w:hint="default"/>
+      </w:rPr>
+    </w:lvl>
+    <w:lvl w:ilvl="4" w:tplc="08090003" w:tentative="1">
+      <w:start w:val="1"/>
+      <w:numFmt w:val="bullet"/>
+      <w:lvlText w:val="o"/>
+      <w:lvlJc w:val="left"/>
+      <w:pPr>
+        <w:ind w:left="3600" w:hanging="360"/>
+      </w:pPr>
+      <w:rPr>
+        <w:rFonts w:ascii="Courier New" w:hAnsi="Courier New" w:cs="Courier New" w:hint="default"/>
+      </w:rPr>
+    </w:lvl>
+    <w:lvl w:ilvl="5" w:tplc="08090005" w:tentative="1">
+      <w:start w:val="1"/>
+      <w:numFmt w:val="bullet"/>
+      <w:lvlText w:val=""/>
+      <w:lvlJc w:val="left"/>
+      <w:pPr>
+        <w:ind w:left="4320" w:hanging="360"/>
+      </w:pPr>
+      <w:rPr>
+        <w:rFonts w:ascii="Wingdings" w:hAnsi="Wingdings" w:hint="default"/>
+      </w:rPr>
+    </w:lvl>
+    <w:lvl w:ilvl="6" w:tplc="08090001" w:tentative="1">
+      <w:start w:val="1"/>
+      <w:numFmt w:val="bullet"/>
+      <w:lvlText w:val=""/>
+      <w:lvlJc w:val="left"/>
+      <w:pPr>
+        <w:ind w:left="5040" w:hanging="360"/>
+      </w:pPr>
+      <w:rPr>
+        <w:rFonts w:ascii="Symbol" w:hAnsi="Symbol" w:hint="default"/>
+      </w:rPr>
+    </w:lvl>
+    <w:lvl w:ilvl="7" w:tplc="08090003" w:tentative="1">
+      <w:start w:val="1"/>
+      <w:numFmt w:val="bullet"/>
+      <w:lvlText w:val="o"/>
+      <w:lvlJc w:val="left"/>
+      <w:pPr>
+        <w:ind w:left="5760" w:hanging="360"/>
+      </w:pPr>
+      <w:rPr>
+        <w:rFonts w:ascii="Courier New" w:hAnsi="Courier New" w:cs="Courier New" w:hint="default"/>
+      </w:rPr>
+    </w:lvl>
+    <w:lvl w:ilvl="8" w:tplc="08090005" w:tentative="1">
+      <w:start w:val="1"/>
+      <w:numFmt w:val="bullet"/>
+      <w:lvlText w:val=""/>
+      <w:lvlJc w:val="left"/>
+      <w:pPr>
+        <w:ind w:left="6480" w:hanging="360"/>
+      </w:pPr>
+      <w:rPr>
+        <w:rFonts w:ascii="Wingdings" w:hAnsi="Wingdings" w:hint="default"/>
+      </w:rPr>
+    </w:lvl>
+  </w:abstractNum>
+  <w:abstractNum w:abstractNumId="2" w15:restartNumberingAfterBreak="0">
+    <w:nsid w:val="27F64899"/>
+    <w:multiLevelType w:val="hybridMultilevel"/>
+    <w:tmpl w:val="C82A9E52"/>
+    <w:lvl w:ilvl="0" w:tplc="08090001">
+      <w:start w:val="1"/>
+      <w:numFmt w:val="bullet"/>
+      <w:lvlText w:val=""/>
+      <w:lvlJc w:val="left"/>
+      <w:pPr>
+        <w:ind w:left="720" w:hanging="360"/>
+      </w:pPr>
+      <w:rPr>
+        <w:rFonts w:ascii="Symbol" w:hAnsi="Symbol" w:hint="default"/>
+      </w:rPr>
+    </w:lvl>
+    <w:lvl w:ilvl="1" w:tplc="08090003" w:tentative="1">
+      <w:start w:val="1"/>
+      <w:numFmt w:val="bullet"/>
+      <w:lvlText w:val="o"/>
+      <w:lvlJc w:val="left"/>
+      <w:pPr>
+        <w:ind w:left="1440" w:hanging="360"/>
+      </w:pPr>
+      <w:rPr>
+        <w:rFonts w:ascii="Courier New" w:hAnsi="Courier New" w:cs="Courier New" w:hint="default"/>
+      </w:rPr>
+    </w:lvl>
+    <w:lvl w:ilvl="2" w:tplc="08090005" w:tentative="1">
+      <w:start w:val="1"/>
+      <w:numFmt w:val="bullet"/>
+      <w:lvlText w:val=""/>
+      <w:lvlJc w:val="left"/>
+      <w:pPr>
+        <w:ind w:left="2160" w:hanging="360"/>
+      </w:pPr>
+      <w:rPr>
+        <w:rFonts w:ascii="Wingdings" w:hAnsi="Wingdings" w:hint="default"/>
+      </w:rPr>
+    </w:lvl>
+    <w:lvl w:ilvl="3" w:tplc="08090001" w:tentative="1">
+      <w:start w:val="1"/>
+      <w:numFmt w:val="bullet"/>
+      <w:lvlText w:val=""/>
+      <w:lvlJc w:val="left"/>
+      <w:pPr>
+        <w:ind w:left="2880" w:hanging="360"/>
+      </w:pPr>
+      <w:rPr>
+        <w:rFonts w:ascii="Symbol" w:hAnsi="Symbol" w:hint="default"/>
+      </w:rPr>
+    </w:lvl>
+    <w:lvl w:ilvl="4" w:tplc="08090003" w:tentative="1">
+      <w:start w:val="1"/>
+      <w:numFmt w:val="bullet"/>
+      <w:lvlText w:val="o"/>
+      <w:lvlJc w:val="left"/>
+      <w:pPr>
+        <w:ind w:left="3600" w:hanging="360"/>
+      </w:pPr>
+      <w:rPr>
+        <w:rFonts w:ascii="Courier New" w:hAnsi="Courier New" w:cs="Courier New" w:hint="default"/>
+      </w:rPr>
+    </w:lvl>
+    <w:lvl w:ilvl="5" w:tplc="08090005" w:tentative="1">
+      <w:start w:val="1"/>
+      <w:numFmt w:val="bullet"/>
+      <w:lvlText w:val=""/>
+      <w:lvlJc w:val="left"/>
+      <w:pPr>
+        <w:ind w:left="4320" w:hanging="360"/>
+      </w:pPr>
+      <w:rPr>
+        <w:rFonts w:ascii="Wingdings" w:hAnsi="Wingdings" w:hint="default"/>
+      </w:rPr>
+    </w:lvl>
+    <w:lvl w:ilvl="6" w:tplc="08090001" w:tentative="1">
+      <w:start w:val="1"/>
+      <w:numFmt w:val="bullet"/>
+      <w:lvlText w:val=""/>
+      <w:lvlJc w:val="left"/>
+      <w:pPr>
+        <w:ind w:left="5040" w:hanging="360"/>
+      </w:pPr>
+      <w:rPr>
+        <w:rFonts w:ascii="Symbol" w:hAnsi="Symbol" w:hint="default"/>
+      </w:rPr>
+    </w:lvl>
+    <w:lvl w:ilvl="7" w:tplc="08090003" w:tentative="1">
+      <w:start w:val="1"/>
+      <w:numFmt w:val="bullet"/>
+      <w:lvlText w:val="o"/>
+      <w:lvlJc w:val="left"/>
+      <w:pPr>
+        <w:ind w:left="5760" w:hanging="360"/>
+      </w:pPr>
+      <w:rPr>
+        <w:rFonts w:ascii="Courier New" w:hAnsi="Courier New" w:cs="Courier New" w:hint="default"/>
+      </w:rPr>
+    </w:lvl>
+    <w:lvl w:ilvl="8" w:tplc="08090005" w:tentative="1">
+      <w:start w:val="1"/>
+      <w:numFmt w:val="bullet"/>
+      <w:lvlText w:val=""/>
+      <w:lvlJc w:val="left"/>
+      <w:pPr>
+        <w:ind w:left="6480" w:hanging="360"/>
+      </w:pPr>
+      <w:rPr>
+        <w:rFonts w:ascii="Wingdings" w:hAnsi="Wingdings" w:hint="default"/>
+      </w:rPr>
+    </w:lvl>
+  </w:abstractNum>
+  <w:abstractNum w:abstractNumId="3" w15:restartNumberingAfterBreak="0">
     <w:nsid w:val="61455135"/>
     <w:multiLevelType w:val="hybridMultilevel"/>
     <w:tmpl w:val="619E620E"/>
@@ -1048,6 +2042,15 @@
     </w:lvl>
   </w:abstractNum>
   <w:num w:numId="1">
+    <w:abstractNumId w:val="3"/>
+  </w:num>
+  <w:num w:numId="2">
+    <w:abstractNumId w:val="2"/>
+  </w:num>
+  <w:num w:numId="3">
+    <w:abstractNumId w:val="1"/>
+  </w:num>
+  <w:num w:numId="4">
     <w:abstractNumId w:val="0"/>
   </w:num>
 </w:numbering>
@@ -1066,7 +2069,7 @@
     </w:rPrDefault>
     <w:pPrDefault/>
   </w:docDefaults>
-  <w:latentStyles w:defLockedState="0" w:defUIPriority="99" w:defSemiHidden="0" w:defUnhideWhenUsed="0" w:defQFormat="0" w:count="376">
+  <w:latentStyles w:defLockedState="0" w:defUIPriority="99" w:defSemiHidden="0" w:defUnhideWhenUsed="0" w:defQFormat="0" w:count="377">
     <w:lsdException w:name="Normal" w:uiPriority="0" w:qFormat="1"/>
     <w:lsdException w:name="heading 1" w:uiPriority="9" w:qFormat="1"/>
     <w:lsdException w:name="heading 2" w:semiHidden="1" w:uiPriority="9" w:unhideWhenUsed="1" w:qFormat="1"/>
@@ -1172,7 +2175,6 @@
     <w:lsdException w:name="HTML Sample" w:semiHidden="1" w:unhideWhenUsed="1"/>
     <w:lsdException w:name="HTML Typewriter" w:semiHidden="1" w:unhideWhenUsed="1"/>
     <w:lsdException w:name="HTML Variable" w:semiHidden="1" w:unhideWhenUsed="1"/>
-    <w:lsdException w:name="Normal Table" w:semiHidden="1" w:unhideWhenUsed="1"/>
     <w:lsdException w:name="annotation subject" w:semiHidden="1" w:unhideWhenUsed="1"/>
     <w:lsdException w:name="No List" w:semiHidden="1" w:unhideWhenUsed="1"/>
     <w:lsdException w:name="Outline List 1" w:semiHidden="1" w:unhideWhenUsed="1"/>
@@ -1219,10 +2221,8 @@
     <w:lsdException w:name="Table Subtle 2" w:semiHidden="1" w:unhideWhenUsed="1"/>
     <w:lsdException w:name="Table Web 1" w:semiHidden="1" w:unhideWhenUsed="1"/>
     <w:lsdException w:name="Table Web 2" w:semiHidden="1" w:unhideWhenUsed="1"/>
-    <w:lsdException w:name="Table Web 3" w:semiHidden="1" w:unhideWhenUsed="1"/>
     <w:lsdException w:name="Balloon Text" w:semiHidden="1" w:unhideWhenUsed="1"/>
     <w:lsdException w:name="Table Grid" w:uiPriority="39"/>
-    <w:lsdException w:name="Table Theme" w:semiHidden="1" w:unhideWhenUsed="1"/>
     <w:lsdException w:name="Placeholder Text" w:semiHidden="1"/>
     <w:lsdException w:name="No Spacing" w:uiPriority="1" w:qFormat="1"/>
     <w:lsdException w:name="Light Shading" w:uiPriority="60"/>
@@ -1443,6 +2443,7 @@
     <w:lsdException w:name="Hashtag" w:semiHidden="1" w:unhideWhenUsed="1"/>
     <w:lsdException w:name="Unresolved Mention" w:semiHidden="1" w:unhideWhenUsed="1"/>
     <w:lsdException w:name="Smart Link" w:semiHidden="1" w:unhideWhenUsed="1"/>
+    <w:lsdException w:name="Smart Link Error" w:semiHidden="1" w:unhideWhenUsed="1"/>
   </w:latentStyles>
   <w:style w:type="paragraph" w:default="1" w:styleId="Normal">
     <w:name w:val="Normal"/>
@@ -1452,7 +2453,6 @@
   <w:style w:type="character" w:default="1" w:styleId="DefaultParagraphFont">
     <w:name w:val="Default Paragraph Font"/>
     <w:uiPriority w:val="1"/>
-    <w:semiHidden/>
     <w:unhideWhenUsed/>
   </w:style>
   <w:style w:type="table" w:default="1" w:styleId="TableNormal">

</xml_diff>